<commit_message>
feat(projects): selecting, creating and editing projects forms added
</commit_message>
<xml_diff>
--- a/out_doc/templates/out_doc/временный сертификат.docx
+++ b/out_doc/templates/out_doc/временный сертификат.docx
@@ -13,59 +13,6 @@
           <w:lang w:eastAsia="ru-RU"/>
         </w:rPr>
       </w:pPr>
-      <w:r>
-        <w:rPr>
-          <w:noProof/>
-        </w:rPr>
-        <w:drawing>
-          <wp:inline distT="0" distB="0" distL="0" distR="0" wp14:anchorId="39894CAD" wp14:editId="634F5E90">
-            <wp:extent cx="1771650" cy="235739"/>
-            <wp:effectExtent l="0" t="0" r="0" b="0"/>
-            <wp:docPr id="2" name="Рисунок 2"/>
-            <wp:cNvGraphicFramePr>
-              <a:graphicFrameLocks xmlns:a="http://schemas.openxmlformats.org/drawingml/2006/main" noChangeAspect="1"/>
-            </wp:cNvGraphicFramePr>
-            <a:graphic xmlns:a="http://schemas.openxmlformats.org/drawingml/2006/main">
-              <a:graphicData uri="http://schemas.openxmlformats.org/drawingml/2006/picture">
-                <pic:pic xmlns:pic="http://schemas.openxmlformats.org/drawingml/2006/picture">
-                  <pic:nvPicPr>
-                    <pic:cNvPr id="0" name="Picture 1"/>
-                    <pic:cNvPicPr>
-                      <a:picLocks noChangeAspect="1" noChangeArrowheads="1"/>
-                    </pic:cNvPicPr>
-                  </pic:nvPicPr>
-                  <pic:blipFill>
-                    <a:blip r:embed="rId5" cstate="print">
-                      <a:extLst>
-                        <a:ext uri="{28A0092B-C50C-407E-A947-70E740481C1C}">
-                          <a14:useLocalDpi xmlns:a14="http://schemas.microsoft.com/office/drawing/2010/main" val="0"/>
-                        </a:ext>
-                      </a:extLst>
-                    </a:blip>
-                    <a:srcRect/>
-                    <a:stretch>
-                      <a:fillRect/>
-                    </a:stretch>
-                  </pic:blipFill>
-                  <pic:spPr bwMode="auto">
-                    <a:xfrm>
-                      <a:off x="0" y="0"/>
-                      <a:ext cx="1771650" cy="235739"/>
-                    </a:xfrm>
-                    <a:prstGeom prst="rect">
-                      <a:avLst/>
-                    </a:prstGeom>
-                    <a:noFill/>
-                    <a:ln>
-                      <a:noFill/>
-                    </a:ln>
-                  </pic:spPr>
-                </pic:pic>
-              </a:graphicData>
-            </a:graphic>
-          </wp:inline>
-        </w:drawing>
-      </w:r>
       <w:r>
         <w:rPr>
           <w:rFonts w:ascii="Times New Roman" w:eastAsia="Times New Roman" w:hAnsi="Times New Roman" w:cs="Times New Roman"/>
@@ -200,7 +147,7 @@
                     </pic:cNvPicPr>
                   </pic:nvPicPr>
                   <pic:blipFill>
-                    <a:blip r:embed="rId6" cstate="print">
+                    <a:blip r:embed="rId5" cstate="print">
                       <a:extLst>
                         <a:ext uri="{28A0092B-C50C-407E-A947-70E740481C1C}">
                           <a14:useLocalDpi xmlns:a14="http://schemas.microsoft.com/office/drawing/2010/main" val="0"/>
@@ -745,12 +692,21 @@
                 <w:lang w:val="en-US"/>
               </w:rPr>
             </w:pPr>
+            <w:proofErr w:type="gramStart"/>
             <w:r>
               <w:rPr>
                 <w:rFonts w:ascii="Times New Roman" w:hAnsi="Times New Roman" w:cs="Times New Roman"/>
                 <w:lang w:val="en-US"/>
               </w:rPr>
-              <w:t>{{ name}}</w:t>
+              <w:t>{{ name</w:t>
+            </w:r>
+            <w:proofErr w:type="gramEnd"/>
+            <w:r>
+              <w:rPr>
+                <w:rFonts w:ascii="Times New Roman" w:hAnsi="Times New Roman" w:cs="Times New Roman"/>
+                <w:lang w:val="en-US"/>
+              </w:rPr>
+              <w:t>}}</w:t>
             </w:r>
           </w:p>
         </w:tc>
@@ -846,11 +802,19 @@
                 <w:rFonts w:ascii="Times New Roman" w:hAnsi="Times New Roman" w:cs="Times New Roman"/>
               </w:rPr>
             </w:pPr>
-            <w:r>
-              <w:rPr>
-                <w:rFonts w:ascii="Times New Roman" w:hAnsi="Times New Roman" w:cs="Times New Roman"/>
-              </w:rPr>
-              <w:t xml:space="preserve">квалиф. </w:t>
+            <w:proofErr w:type="spellStart"/>
+            <w:r>
+              <w:rPr>
+                <w:rFonts w:ascii="Times New Roman" w:hAnsi="Times New Roman" w:cs="Times New Roman"/>
+              </w:rPr>
+              <w:t>квалиф</w:t>
+            </w:r>
+            <w:proofErr w:type="spellEnd"/>
+            <w:r>
+              <w:rPr>
+                <w:rFonts w:ascii="Times New Roman" w:hAnsi="Times New Roman" w:cs="Times New Roman"/>
+              </w:rPr>
+              <w:t xml:space="preserve">. </w:t>
             </w:r>
             <w:r>
               <w:rPr>
@@ -943,12 +907,21 @@
                 <w:lang w:val="en-US"/>
               </w:rPr>
             </w:pPr>
+            <w:proofErr w:type="gramStart"/>
             <w:r>
               <w:rPr>
                 <w:rFonts w:ascii="Times New Roman" w:hAnsi="Times New Roman" w:cs="Times New Roman"/>
                 <w:lang w:val="en-US"/>
               </w:rPr>
-              <w:t>{{ sex }}</w:t>
+              <w:t>{{ sex</w:t>
+            </w:r>
+            <w:proofErr w:type="gramEnd"/>
+            <w:r>
+              <w:rPr>
+                <w:rFonts w:ascii="Times New Roman" w:hAnsi="Times New Roman" w:cs="Times New Roman"/>
+                <w:lang w:val="en-US"/>
+              </w:rPr>
+              <w:t xml:space="preserve"> }}</w:t>
             </w:r>
           </w:p>
         </w:tc>
@@ -993,12 +966,21 @@
                 <w:lang w:val="en-US"/>
               </w:rPr>
             </w:pPr>
+            <w:proofErr w:type="gramStart"/>
             <w:r>
               <w:rPr>
                 <w:rFonts w:ascii="Times New Roman" w:hAnsi="Times New Roman" w:cs="Times New Roman"/>
                 <w:lang w:val="en-US"/>
               </w:rPr>
-              <w:t>{{ birth }}</w:t>
+              <w:t>{{ birth</w:t>
+            </w:r>
+            <w:proofErr w:type="gramEnd"/>
+            <w:r>
+              <w:rPr>
+                <w:rFonts w:ascii="Times New Roman" w:hAnsi="Times New Roman" w:cs="Times New Roman"/>
+                <w:lang w:val="en-US"/>
+              </w:rPr>
+              <w:t xml:space="preserve"> }}</w:t>
             </w:r>
           </w:p>
         </w:tc>
@@ -1043,12 +1025,21 @@
                 <w:lang w:val="en-US"/>
               </w:rPr>
             </w:pPr>
+            <w:proofErr w:type="gramStart"/>
             <w:r>
               <w:rPr>
                 <w:rFonts w:ascii="Times New Roman" w:hAnsi="Times New Roman" w:cs="Times New Roman"/>
                 <w:lang w:val="en-US"/>
               </w:rPr>
-              <w:t>{{ tattoo }}</w:t>
+              <w:t>{{ tattoo</w:t>
+            </w:r>
+            <w:proofErr w:type="gramEnd"/>
+            <w:r>
+              <w:rPr>
+                <w:rFonts w:ascii="Times New Roman" w:hAnsi="Times New Roman" w:cs="Times New Roman"/>
+                <w:lang w:val="en-US"/>
+              </w:rPr>
+              <w:t xml:space="preserve"> }}</w:t>
             </w:r>
           </w:p>
         </w:tc>
@@ -1109,12 +1100,30 @@
                 <w:lang w:val="en-US"/>
               </w:rPr>
             </w:pPr>
+            <w:proofErr w:type="gramStart"/>
             <w:r>
               <w:rPr>
                 <w:rFonts w:ascii="Times New Roman" w:hAnsi="Times New Roman" w:cs="Times New Roman"/>
                 <w:lang w:val="en-US"/>
               </w:rPr>
-              <w:t>{{ rkf }}</w:t>
+              <w:t xml:space="preserve">{{ </w:t>
+            </w:r>
+            <w:proofErr w:type="spellStart"/>
+            <w:r>
+              <w:rPr>
+                <w:rFonts w:ascii="Times New Roman" w:hAnsi="Times New Roman" w:cs="Times New Roman"/>
+                <w:lang w:val="en-US"/>
+              </w:rPr>
+              <w:t>rkf</w:t>
+            </w:r>
+            <w:proofErr w:type="spellEnd"/>
+            <w:proofErr w:type="gramEnd"/>
+            <w:r>
+              <w:rPr>
+                <w:rFonts w:ascii="Times New Roman" w:hAnsi="Times New Roman" w:cs="Times New Roman"/>
+                <w:lang w:val="en-US"/>
+              </w:rPr>
+              <w:t xml:space="preserve"> }}</w:t>
             </w:r>
           </w:p>
         </w:tc>
@@ -1159,12 +1168,21 @@
                 <w:lang w:val="en-US"/>
               </w:rPr>
             </w:pPr>
+            <w:proofErr w:type="gramStart"/>
             <w:r>
               <w:rPr>
                 <w:rFonts w:ascii="Times New Roman" w:hAnsi="Times New Roman" w:cs="Times New Roman"/>
                 <w:lang w:val="en-US"/>
               </w:rPr>
-              <w:t>{{ owner }}</w:t>
+              <w:t>{{ owner</w:t>
+            </w:r>
+            <w:proofErr w:type="gramEnd"/>
+            <w:r>
+              <w:rPr>
+                <w:rFonts w:ascii="Times New Roman" w:hAnsi="Times New Roman" w:cs="Times New Roman"/>
+                <w:lang w:val="en-US"/>
+              </w:rPr>
+              <w:t xml:space="preserve"> }}</w:t>
             </w:r>
           </w:p>
         </w:tc>
@@ -1740,7 +1758,21 @@
               <w:rPr>
                 <w:rFonts w:ascii="Times New Roman" w:hAnsi="Times New Roman" w:cs="Times New Roman"/>
               </w:rPr>
-              <w:t xml:space="preserve">ТОМИЛИНА Н.В    РКФ 169      </w:t>
+              <w:t xml:space="preserve">ТОМИЛИНА </w:t>
+            </w:r>
+            <w:proofErr w:type="gramStart"/>
+            <w:r>
+              <w:rPr>
+                <w:rFonts w:ascii="Times New Roman" w:hAnsi="Times New Roman" w:cs="Times New Roman"/>
+              </w:rPr>
+              <w:t>Н.В</w:t>
+            </w:r>
+            <w:proofErr w:type="gramEnd"/>
+            <w:r>
+              <w:rPr>
+                <w:rFonts w:ascii="Times New Roman" w:hAnsi="Times New Roman" w:cs="Times New Roman"/>
+              </w:rPr>
+              <w:t xml:space="preserve">    РКФ 169      </w:t>
             </w:r>
           </w:p>
         </w:tc>
@@ -2153,7 +2185,21 @@
               <w:rPr>
                 <w:rFonts w:ascii="Times New Roman" w:hAnsi="Times New Roman" w:cs="Times New Roman"/>
               </w:rPr>
-              <w:t>Руководитель кинологической орагнизации:</w:t>
+              <w:t xml:space="preserve">Руководитель кинологической </w:t>
+            </w:r>
+            <w:proofErr w:type="spellStart"/>
+            <w:r>
+              <w:rPr>
+                <w:rFonts w:ascii="Times New Roman" w:hAnsi="Times New Roman" w:cs="Times New Roman"/>
+              </w:rPr>
+              <w:t>орагнизации</w:t>
+            </w:r>
+            <w:proofErr w:type="spellEnd"/>
+            <w:r>
+              <w:rPr>
+                <w:rFonts w:ascii="Times New Roman" w:hAnsi="Times New Roman" w:cs="Times New Roman"/>
+              </w:rPr>
+              <w:t>:</w:t>
             </w:r>
           </w:p>
         </w:tc>
@@ -2180,11 +2226,19 @@
                 <w:rFonts w:ascii="Times New Roman" w:hAnsi="Times New Roman" w:cs="Times New Roman"/>
               </w:rPr>
             </w:pPr>
-            <w:r>
-              <w:rPr>
-                <w:rFonts w:ascii="Times New Roman" w:hAnsi="Times New Roman" w:cs="Times New Roman"/>
-              </w:rPr>
-              <w:t>Ширкина М. А.</w:t>
+            <w:proofErr w:type="spellStart"/>
+            <w:r>
+              <w:rPr>
+                <w:rFonts w:ascii="Times New Roman" w:hAnsi="Times New Roman" w:cs="Times New Roman"/>
+              </w:rPr>
+              <w:t>Ширкина</w:t>
+            </w:r>
+            <w:proofErr w:type="spellEnd"/>
+            <w:r>
+              <w:rPr>
+                <w:rFonts w:ascii="Times New Roman" w:hAnsi="Times New Roman" w:cs="Times New Roman"/>
+              </w:rPr>
+              <w:t xml:space="preserve"> М. А.</w:t>
             </w:r>
           </w:p>
         </w:tc>
@@ -2372,6 +2426,7 @@
                 <w:rFonts w:ascii="Times New Roman" w:hAnsi="Times New Roman" w:cs="Times New Roman"/>
               </w:rPr>
             </w:pPr>
+            <w:proofErr w:type="spellStart"/>
             <w:r>
               <w:rPr>
                 <w:rFonts w:ascii="Times New Roman" w:eastAsia="Times New Roman" w:hAnsi="Times New Roman" w:cs="Times New Roman"/>
@@ -2380,7 +2435,18 @@
                 <w:szCs w:val="24"/>
                 <w:lang w:val="x-none" w:eastAsia="x-none"/>
               </w:rPr>
-              <w:t>м.п.</w:t>
+              <w:t>м.п</w:t>
+            </w:r>
+            <w:proofErr w:type="spellEnd"/>
+            <w:r>
+              <w:rPr>
+                <w:rFonts w:ascii="Times New Roman" w:eastAsia="Times New Roman" w:hAnsi="Times New Roman" w:cs="Times New Roman"/>
+                <w:b/>
+                <w:sz w:val="24"/>
+                <w:szCs w:val="24"/>
+                <w:lang w:val="x-none" w:eastAsia="x-none"/>
+              </w:rPr>
+              <w:t>.</w:t>
             </w:r>
           </w:p>
         </w:tc>
@@ -2580,6 +2646,7 @@
                 <w:lang w:val="en-US"/>
               </w:rPr>
             </w:pPr>
+            <w:proofErr w:type="gramStart"/>
             <w:r>
               <w:rPr>
                 <w:rFonts w:ascii="Times New Roman" w:hAnsi="Times New Roman" w:cs="Times New Roman"/>
@@ -2594,6 +2661,7 @@
               </w:rPr>
               <w:t>breed</w:t>
             </w:r>
+            <w:proofErr w:type="gramEnd"/>
             <w:r>
               <w:rPr>
                 <w:rFonts w:ascii="Times New Roman" w:hAnsi="Times New Roman" w:cs="Times New Roman"/>
@@ -2675,6 +2743,7 @@
                 <w:lang w:val="en-US"/>
               </w:rPr>
             </w:pPr>
+            <w:proofErr w:type="gramStart"/>
             <w:r>
               <w:rPr>
                 <w:rFonts w:ascii="Times New Roman" w:hAnsi="Times New Roman" w:cs="Times New Roman"/>
@@ -2689,6 +2758,7 @@
               </w:rPr>
               <w:t>name</w:t>
             </w:r>
+            <w:proofErr w:type="gramEnd"/>
             <w:r>
               <w:rPr>
                 <w:rFonts w:ascii="Times New Roman" w:hAnsi="Times New Roman" w:cs="Times New Roman"/>
@@ -2764,6 +2834,7 @@
                 <w:lang w:val="en-US"/>
               </w:rPr>
             </w:pPr>
+            <w:proofErr w:type="gramStart"/>
             <w:r>
               <w:rPr>
                 <w:rFonts w:ascii="Times New Roman" w:hAnsi="Times New Roman" w:cs="Times New Roman"/>
@@ -2771,6 +2842,7 @@
               </w:rPr>
               <w:t xml:space="preserve">{{ </w:t>
             </w:r>
+            <w:proofErr w:type="spellStart"/>
             <w:r>
               <w:rPr>
                 <w:rFonts w:ascii="Times New Roman" w:hAnsi="Times New Roman" w:cs="Times New Roman"/>
@@ -2778,6 +2850,8 @@
               </w:rPr>
               <w:t>rkf</w:t>
             </w:r>
+            <w:proofErr w:type="spellEnd"/>
+            <w:proofErr w:type="gramEnd"/>
             <w:r>
               <w:rPr>
                 <w:rFonts w:ascii="Times New Roman" w:hAnsi="Times New Roman" w:cs="Times New Roman"/>
@@ -2837,6 +2911,7 @@
                 <w:lang w:val="en-US"/>
               </w:rPr>
             </w:pPr>
+            <w:proofErr w:type="gramStart"/>
             <w:r>
               <w:rPr>
                 <w:rFonts w:ascii="Times New Roman" w:hAnsi="Times New Roman" w:cs="Times New Roman"/>
@@ -2851,6 +2926,7 @@
               </w:rPr>
               <w:t>owner</w:t>
             </w:r>
+            <w:proofErr w:type="gramEnd"/>
             <w:r>
               <w:rPr>
                 <w:rFonts w:ascii="Times New Roman" w:hAnsi="Times New Roman" w:cs="Times New Roman"/>

</xml_diff>